<commit_message>
Add screenshot for running the code
</commit_message>
<xml_diff>
--- a/P01_140810160013.docx
+++ b/P01_140810160013.docx
@@ -479,15 +479,7 @@
         <w:rPr>
           <w:lang w:val="id-ID"/>
         </w:rPr>
-        <w:t>Mu</w:t>
-      </w:r>
-      <w:bookmarkStart w:id="0" w:name="_GoBack"/>
-      <w:bookmarkEnd w:id="0"/>
-      <w:r>
-        <w:rPr>
-          <w:lang w:val="id-ID"/>
-        </w:rPr>
-        <w:t>hammad Raihan Akbar 140810160013</w:t>
+        <w:t>Muhammad Raihan Akbar 140810160013</w:t>
       </w:r>
     </w:p>
     <w:p>
@@ -12058,6 +12050,130 @@
     </w:p>
     <w:p>
       <w:pPr>
+        <w:rPr>
+          <w:lang w:val="en-US"/>
+        </w:rPr>
+      </w:pPr>
+      <w:r>
+        <w:rPr>
+          <w:lang w:val="en-US"/>
+        </w:rPr>
+        <w:t xml:space="preserve">Screenshot </w:t>
+      </w:r>
+      <w:proofErr w:type="spellStart"/>
+      <w:r>
+        <w:rPr>
+          <w:lang w:val="en-US"/>
+        </w:rPr>
+        <w:t>kode</w:t>
+      </w:r>
+      <w:proofErr w:type="spellEnd"/>
+      <w:r>
+        <w:rPr>
+          <w:lang w:val="en-US"/>
+        </w:rPr>
+        <w:t xml:space="preserve"> </w:t>
+      </w:r>
+      <w:proofErr w:type="spellStart"/>
+      <w:r>
+        <w:rPr>
+          <w:lang w:val="en-US"/>
+        </w:rPr>
+        <w:t>saat</w:t>
+      </w:r>
+      <w:proofErr w:type="spellEnd"/>
+      <w:r>
+        <w:rPr>
+          <w:lang w:val="en-US"/>
+        </w:rPr>
+        <w:t xml:space="preserve"> </w:t>
+      </w:r>
+      <w:proofErr w:type="gramStart"/>
+      <w:r>
+        <w:rPr>
+          <w:lang w:val="en-US"/>
+        </w:rPr>
+        <w:t>running :</w:t>
+      </w:r>
+      <w:proofErr w:type="gramEnd"/>
+      <w:r>
+        <w:rPr>
+          <w:lang w:val="en-US"/>
+        </w:rPr>
+        <w:t xml:space="preserve"> </w:t>
+      </w:r>
+      <w:bookmarkStart w:id="0" w:name="_GoBack"/>
+      <w:bookmarkEnd w:id="0"/>
+    </w:p>
+    <w:p>
+      <w:pPr>
+        <w:jc w:val="center"/>
+        <w:rPr>
+          <w:lang w:val="en-US"/>
+        </w:rPr>
+      </w:pPr>
+      <w:r>
+        <w:rPr>
+          <w:noProof/>
+        </w:rPr>
+        <w:drawing>
+          <wp:inline distT="0" distB="0" distL="0" distR="0" wp14:anchorId="5D19B5EB" wp14:editId="305D8B9C">
+            <wp:extent cx="4472940" cy="3268980"/>
+            <wp:effectExtent l="152400" t="152400" r="365760" b="369570"/>
+            <wp:docPr id="3" name="Picture 3"/>
+            <wp:cNvGraphicFramePr>
+              <a:graphicFrameLocks xmlns:a="http://schemas.openxmlformats.org/drawingml/2006/main" noChangeAspect="1"/>
+            </wp:cNvGraphicFramePr>
+            <a:graphic xmlns:a="http://schemas.openxmlformats.org/drawingml/2006/main">
+              <a:graphicData uri="http://schemas.openxmlformats.org/drawingml/2006/picture">
+                <pic:pic xmlns:pic="http://schemas.openxmlformats.org/drawingml/2006/picture">
+                  <pic:nvPicPr>
+                    <pic:cNvPr id="0" name="Picture 1"/>
+                    <pic:cNvPicPr>
+                      <a:picLocks noChangeAspect="1" noChangeArrowheads="1"/>
+                    </pic:cNvPicPr>
+                  </pic:nvPicPr>
+                  <pic:blipFill>
+                    <a:blip r:embed="rId8">
+                      <a:extLst>
+                        <a:ext uri="{28A0092B-C50C-407E-A947-70E740481C1C}">
+                          <a14:useLocalDpi xmlns:a14="http://schemas.microsoft.com/office/drawing/2010/main" val="0"/>
+                        </a:ext>
+                      </a:extLst>
+                    </a:blip>
+                    <a:srcRect/>
+                    <a:stretch>
+                      <a:fillRect/>
+                    </a:stretch>
+                  </pic:blipFill>
+                  <pic:spPr bwMode="auto">
+                    <a:xfrm>
+                      <a:off x="0" y="0"/>
+                      <a:ext cx="4472940" cy="3268980"/>
+                    </a:xfrm>
+                    <a:prstGeom prst="rect">
+                      <a:avLst/>
+                    </a:prstGeom>
+                    <a:ln>
+                      <a:noFill/>
+                    </a:ln>
+                    <a:effectLst>
+                      <a:outerShdw blurRad="292100" dist="139700" dir="2700000" algn="tl" rotWithShape="0">
+                        <a:srgbClr val="333333">
+                          <a:alpha val="65000"/>
+                        </a:srgbClr>
+                      </a:outerShdw>
+                    </a:effectLst>
+                  </pic:spPr>
+                </pic:pic>
+              </a:graphicData>
+            </a:graphic>
+          </wp:inline>
+        </w:drawing>
+      </w:r>
+    </w:p>
+    <w:p>
+      <w:pPr>
         <w:pStyle w:val="Heading1"/>
         <w:rPr>
           <w:lang w:val="id-ID"/>
@@ -12327,7 +12443,14 @@
         <w:rPr>
           <w:lang w:val="id-ID"/>
         </w:rPr>
-        <w:t>Aturan yang menyebutkan setiap pria akan mengajukan proposal ke, maksimal, seluruh wanita yang ada memberikan pencerahan bahwa jumlah maksimal proposal yang diajukan adalah jumlah pria dikali jumlah wanita.</w:t>
+        <w:t xml:space="preserve">Aturan yang menyebutkan setiap pria akan mengajukan proposal ke, </w:t>
+      </w:r>
+      <w:r>
+        <w:rPr>
+          <w:lang w:val="id-ID"/>
+        </w:rPr>
+        <w:lastRenderedPageBreak/>
+        <w:t>maksimal, seluruh wanita yang ada memberikan pencerahan bahwa jumlah maksimal proposal yang diajukan adalah jumlah pria dikali jumlah wanita.</w:t>
       </w:r>
     </w:p>
     <w:p>
@@ -13880,7 +14003,6 @@
           <w:rFonts w:cs="Times New Roman"/>
           <w:szCs w:val="24"/>
         </w:rPr>
-        <w:lastRenderedPageBreak/>
         <w:t>Tidak</w:t>
       </w:r>
       <w:proofErr w:type="spellEnd"/>
@@ -15753,7 +15875,7 @@
 </file>
 
 <file path=customXml/itemProps1.xml><?xml version="1.0" encoding="utf-8"?>
-<ds:datastoreItem xmlns:ds="http://schemas.openxmlformats.org/officeDocument/2006/customXml" ds:itemID="{2F25BE1B-E947-41EF-8E99-881B230E003D}">
+<ds:datastoreItem xmlns:ds="http://schemas.openxmlformats.org/officeDocument/2006/customXml" ds:itemID="{369059EC-FDB9-4131-A120-EC1E061C8BA9}">
   <ds:schemaRefs>
     <ds:schemaRef ds:uri="http://schemas.openxmlformats.org/officeDocument/2006/bibliography"/>
   </ds:schemaRefs>

</xml_diff>